<commit_message>
Management part intial implementation
</commit_message>
<xml_diff>
--- a/doc/management.docx
+++ b/doc/management.docx
@@ -1109,15 +1109,13 @@
                 <w:highlight w:val="yellow"/>
               </w:rPr>
             </w:pPr>
-            <w:proofErr w:type="spellStart"/>
             <w:r>
               <w:rPr>
                 <w:rFonts w:ascii="Arial" w:hAnsi="Arial" w:eastAsia="Arial" w:cs="Arial"/>
                 <w:highlight w:val="yellow"/>
               </w:rPr>
-              <w:t>activity_id</w:t>
-            </w:r>
-            <w:proofErr w:type="spellEnd"/>
+              <w:t>venue_id</w:t>
+            </w:r>
           </w:p>
         </w:tc>
         <w:tc>
@@ -2611,6 +2609,36 @@
               </w:rPr>
               <w:t>INT</w:t>
             </w:r>
+          </w:p>
+        </w:tc>
+      </w:tr>
+      <w:tr>
+        <w:tc>
+          <w:tcPr>
+            <w:tcW w:w="5228" w:type="dxa"/>
+            <w:tcMar/>
+          </w:tcPr>
+          <w:p>
+            <w:pPr>
+              <w:pStyle w:val="a"/>
+              <w:rPr>
+                <w:rFonts w:ascii="Arial" w:hAnsi="Arial" w:eastAsia="Arial" w:cs="Arial"/>
+              </w:rPr>
+            </w:pPr>
+          </w:p>
+        </w:tc>
+        <w:tc>
+          <w:tcPr>
+            <w:tcW w:w="5228" w:type="dxa"/>
+            <w:tcMar/>
+          </w:tcPr>
+          <w:p>
+            <w:pPr>
+              <w:pStyle w:val="a"/>
+              <w:rPr>
+                <w:rFonts w:ascii="Arial" w:hAnsi="Arial" w:eastAsia="Arial" w:cs="Arial"/>
+              </w:rPr>
+            </w:pPr>
           </w:p>
         </w:tc>
       </w:tr>
@@ -3949,21 +3977,7 @@
               <w:rPr>
                 <w:rFonts w:ascii="Arial" w:hAnsi="Arial" w:eastAsia="Arial" w:cs="Arial"/>
               </w:rPr>
-              <w:t xml:space="preserve">Delete required activity and all its </w:t>
-            </w:r>
-            <w:proofErr w:type="spellStart"/>
-            <w:r>
-              <w:rPr>
-                <w:rFonts w:ascii="Arial" w:hAnsi="Arial" w:eastAsia="Arial" w:cs="Arial"/>
-              </w:rPr>
-              <w:t>relevatn</w:t>
-            </w:r>
-            <w:proofErr w:type="spellEnd"/>
-            <w:r>
-              <w:rPr>
-                <w:rFonts w:ascii="Arial" w:hAnsi="Arial" w:eastAsia="Arial" w:cs="Arial"/>
-              </w:rPr>
-              <w:t xml:space="preserve"> data</w:t>
+              <w:t>Delete required activity and all its relevant data</w:t>
             </w:r>
           </w:p>
           <w:p>
@@ -4212,7 +4226,7 @@
               <w:rPr>
                 <w:rFonts w:ascii="Arial" w:hAnsi="Arial" w:eastAsia="Arial" w:cs="Arial"/>
               </w:rPr>
-              <w:t>max_venuenumber : int</w:t>
+              <w:t>max_venue_number : int</w:t>
             </w:r>
           </w:p>
           <w:p>

</xml_diff>

<commit_message>
Specify doc return statement
</commit_message>
<xml_diff>
--- a/doc/management.docx
+++ b/doc/management.docx
@@ -3081,8 +3081,8 @@
       </w:tblPr>
       <w:tblGrid>
         <w:gridCol w:w="1785"/>
-        <w:gridCol w:w="2623"/>
-        <w:gridCol w:w="3870"/>
+        <w:gridCol w:w="2625"/>
+        <w:gridCol w:w="3868"/>
         <w:gridCol w:w="2185"/>
       </w:tblGrid>
       <w:tr>
@@ -3111,7 +3111,7 @@
         </w:tc>
         <w:tc>
           <w:tcPr>
-            <w:tcW w:w="2623" w:type="dxa"/>
+            <w:tcW w:w="2625" w:type="dxa"/>
             <w:tcMar/>
           </w:tcPr>
           <w:p>
@@ -3131,7 +3131,7 @@
         </w:tc>
         <w:tc>
           <w:tcPr>
-            <w:tcW w:w="3870" w:type="dxa"/>
+            <w:tcW w:w="3868" w:type="dxa"/>
             <w:tcMar/>
           </w:tcPr>
           <w:p>
@@ -3194,13 +3194,13 @@
               <w:rPr>
                 <w:rFonts w:ascii="Arial" w:hAnsi="Arial" w:eastAsia="Arial" w:cs="Arial"/>
               </w:rPr>
-              <w:t>login</w:t>
-            </w:r>
-          </w:p>
-        </w:tc>
-        <w:tc>
-          <w:tcPr>
-            <w:tcW w:w="2623" w:type="dxa"/>
+              <w:t>/login</w:t>
+            </w:r>
+          </w:p>
+        </w:tc>
+        <w:tc>
+          <w:tcPr>
+            <w:tcW w:w="2625" w:type="dxa"/>
             <w:tcMar/>
           </w:tcPr>
           <w:p>
@@ -3242,7 +3242,7 @@
         </w:tc>
         <w:tc>
           <w:tcPr>
-            <w:tcW w:w="3870" w:type="dxa"/>
+            <w:tcW w:w="3868" w:type="dxa"/>
             <w:tcMar/>
           </w:tcPr>
           <w:p>
@@ -3342,21 +3342,80 @@
                 <w:rFonts w:ascii="Arial" w:hAnsi="Arial" w:eastAsia="Arial" w:cs="Arial"/>
               </w:rPr>
             </w:pPr>
+            <w:r>
+              <w:rPr>
+                <w:rFonts w:ascii="Arial" w:hAnsi="Arial" w:eastAsia="Arial" w:cs="Arial"/>
+              </w:rPr>
+              <w:t>/create_account</w:t>
+            </w:r>
+          </w:p>
+        </w:tc>
+        <w:tc>
+          <w:tcPr>
+            <w:tcW w:w="2625" w:type="dxa"/>
+            <w:tcMar/>
+          </w:tcPr>
+          <w:p>
+            <w:pPr>
+              <w:pStyle w:val="a"/>
+              <w:jc w:val="left"/>
+              <w:rPr>
+                <w:rFonts w:ascii="Arial" w:hAnsi="Arial" w:eastAsia="Arial" w:cs="Arial"/>
+              </w:rPr>
+            </w:pPr>
             <w:proofErr w:type="spellStart"/>
             <w:r>
               <w:rPr>
                 <w:rFonts w:ascii="Arial" w:hAnsi="Arial" w:eastAsia="Arial" w:cs="Arial"/>
               </w:rPr>
-              <w:t>create_account</w:t>
+              <w:t>user_name</w:t>
             </w:r>
             <w:proofErr w:type="spellEnd"/>
-          </w:p>
-        </w:tc>
-        <w:tc>
-          <w:tcPr>
-            <w:tcW w:w="2623" w:type="dxa"/>
-            <w:tcMar/>
-          </w:tcPr>
+            <w:r>
+              <w:rPr>
+                <w:rFonts w:ascii="Arial" w:hAnsi="Arial" w:eastAsia="Arial" w:cs="Arial"/>
+              </w:rPr>
+              <w:t xml:space="preserve"> : String</w:t>
+            </w:r>
+          </w:p>
+          <w:p>
+            <w:pPr>
+              <w:pStyle w:val="a"/>
+              <w:jc w:val="left"/>
+              <w:rPr>
+                <w:rFonts w:ascii="Arial" w:hAnsi="Arial" w:eastAsia="Arial" w:cs="Arial"/>
+              </w:rPr>
+            </w:pPr>
+            <w:proofErr w:type="gramStart"/>
+            <w:r>
+              <w:rPr>
+                <w:rFonts w:ascii="Arial" w:hAnsi="Arial" w:eastAsia="Arial" w:cs="Arial"/>
+              </w:rPr>
+              <w:t>email :</w:t>
+            </w:r>
+            <w:proofErr w:type="gramEnd"/>
+            <w:r>
+              <w:rPr>
+                <w:rFonts w:ascii="Arial" w:hAnsi="Arial" w:eastAsia="Arial" w:cs="Arial"/>
+              </w:rPr>
+              <w:t xml:space="preserve"> String</w:t>
+            </w:r>
+          </w:p>
+          <w:p>
+            <w:pPr>
+              <w:pStyle w:val="a"/>
+              <w:jc w:val="left"/>
+              <w:rPr>
+                <w:rFonts w:ascii="Arial" w:hAnsi="Arial" w:eastAsia="Arial" w:cs="Arial"/>
+              </w:rPr>
+            </w:pPr>
+            <w:r>
+              <w:rPr>
+                <w:rFonts w:ascii="Arial" w:hAnsi="Arial" w:eastAsia="Arial" w:cs="Arial"/>
+              </w:rPr>
+              <w:t>password : String</w:t>
+            </w:r>
+          </w:p>
           <w:p>
             <w:pPr>
               <w:pStyle w:val="a"/>
@@ -3370,14 +3429,20 @@
               <w:rPr>
                 <w:rFonts w:ascii="Arial" w:hAnsi="Arial" w:eastAsia="Arial" w:cs="Arial"/>
               </w:rPr>
-              <w:t>user_name</w:t>
+              <w:t>password_confirm</w:t>
             </w:r>
             <w:proofErr w:type="spellEnd"/>
             <w:r>
               <w:rPr>
                 <w:rFonts w:ascii="Arial" w:hAnsi="Arial" w:eastAsia="Arial" w:cs="Arial"/>
               </w:rPr>
-              <w:t xml:space="preserve"> : String</w:t>
+              <w:t xml:space="preserve"> : </w:t>
+            </w:r>
+            <w:r>
+              <w:rPr>
+                <w:rFonts w:ascii="Arial" w:hAnsi="Arial" w:eastAsia="Arial" w:cs="Arial"/>
+              </w:rPr>
+              <w:t>String</w:t>
             </w:r>
           </w:p>
           <w:p>
@@ -3393,7 +3458,7 @@
               <w:rPr>
                 <w:rFonts w:ascii="Arial" w:hAnsi="Arial" w:eastAsia="Arial" w:cs="Arial"/>
               </w:rPr>
-              <w:t>email :</w:t>
+              <w:t>position :</w:t>
             </w:r>
             <w:proofErr w:type="gramEnd"/>
             <w:r>
@@ -3403,77 +3468,10 @@
               <w:t xml:space="preserve"> String</w:t>
             </w:r>
           </w:p>
-          <w:p>
-            <w:pPr>
-              <w:pStyle w:val="a"/>
-              <w:jc w:val="left"/>
-              <w:rPr>
-                <w:rFonts w:ascii="Arial" w:hAnsi="Arial" w:eastAsia="Arial" w:cs="Arial"/>
-              </w:rPr>
-            </w:pPr>
-            <w:r>
-              <w:rPr>
-                <w:rFonts w:ascii="Arial" w:hAnsi="Arial" w:eastAsia="Arial" w:cs="Arial"/>
-              </w:rPr>
-              <w:t>password : String</w:t>
-            </w:r>
-          </w:p>
-          <w:p>
-            <w:pPr>
-              <w:pStyle w:val="a"/>
-              <w:jc w:val="left"/>
-              <w:rPr>
-                <w:rFonts w:ascii="Arial" w:hAnsi="Arial" w:eastAsia="Arial" w:cs="Arial"/>
-              </w:rPr>
-            </w:pPr>
-            <w:proofErr w:type="spellStart"/>
-            <w:r>
-              <w:rPr>
-                <w:rFonts w:ascii="Arial" w:hAnsi="Arial" w:eastAsia="Arial" w:cs="Arial"/>
-              </w:rPr>
-              <w:t>password_confirm</w:t>
-            </w:r>
-            <w:proofErr w:type="spellEnd"/>
-            <w:r>
-              <w:rPr>
-                <w:rFonts w:ascii="Arial" w:hAnsi="Arial" w:eastAsia="Arial" w:cs="Arial"/>
-              </w:rPr>
-              <w:t xml:space="preserve"> : </w:t>
-            </w:r>
-            <w:r>
-              <w:rPr>
-                <w:rFonts w:ascii="Arial" w:hAnsi="Arial" w:eastAsia="Arial" w:cs="Arial"/>
-              </w:rPr>
-              <w:t>String</w:t>
-            </w:r>
-          </w:p>
-          <w:p>
-            <w:pPr>
-              <w:pStyle w:val="a"/>
-              <w:jc w:val="left"/>
-              <w:rPr>
-                <w:rFonts w:ascii="Arial" w:hAnsi="Arial" w:eastAsia="Arial" w:cs="Arial"/>
-              </w:rPr>
-            </w:pPr>
-            <w:proofErr w:type="gramStart"/>
-            <w:r>
-              <w:rPr>
-                <w:rFonts w:ascii="Arial" w:hAnsi="Arial" w:eastAsia="Arial" w:cs="Arial"/>
-              </w:rPr>
-              <w:t>position :</w:t>
-            </w:r>
-            <w:proofErr w:type="gramEnd"/>
-            <w:r>
-              <w:rPr>
-                <w:rFonts w:ascii="Arial" w:hAnsi="Arial" w:eastAsia="Arial" w:cs="Arial"/>
-              </w:rPr>
-              <w:t xml:space="preserve"> String</w:t>
-            </w:r>
-          </w:p>
-        </w:tc>
-        <w:tc>
-          <w:tcPr>
-            <w:tcW w:w="3870" w:type="dxa"/>
+        </w:tc>
+        <w:tc>
+          <w:tcPr>
+            <w:tcW w:w="3868" w:type="dxa"/>
             <w:tcMar/>
           </w:tcPr>
           <w:p>
@@ -3571,36 +3569,34 @@
                 <w:rFonts w:ascii="Arial" w:hAnsi="Arial" w:eastAsia="Arial" w:cs="Arial"/>
               </w:rPr>
             </w:pPr>
+            <w:r>
+              <w:rPr>
+                <w:rFonts w:ascii="Arial" w:hAnsi="Arial" w:eastAsia="Arial" w:cs="Arial"/>
+              </w:rPr>
+              <w:t>/del_user</w:t>
+            </w:r>
+          </w:p>
+        </w:tc>
+        <w:tc>
+          <w:tcPr>
+            <w:tcW w:w="2625" w:type="dxa"/>
+            <w:tcMar/>
+          </w:tcPr>
+          <w:p>
+            <w:pPr>
+              <w:jc w:val="left"/>
+              <w:rPr>
+                <w:rFonts w:ascii="Arial" w:hAnsi="Arial" w:eastAsia="Arial" w:cs="Arial"/>
+              </w:rPr>
+            </w:pPr>
             <w:proofErr w:type="spellStart"/>
             <w:r>
               <w:rPr>
                 <w:rFonts w:ascii="Arial" w:hAnsi="Arial" w:eastAsia="Arial" w:cs="Arial"/>
               </w:rPr>
-              <w:t>del_user</w:t>
+              <w:t>user_id</w:t>
             </w:r>
             <w:proofErr w:type="spellEnd"/>
-          </w:p>
-        </w:tc>
-        <w:tc>
-          <w:tcPr>
-            <w:tcW w:w="2623" w:type="dxa"/>
-            <w:tcMar/>
-          </w:tcPr>
-          <w:p>
-            <w:pPr>
-              <w:jc w:val="left"/>
-              <w:rPr>
-                <w:rFonts w:ascii="Arial" w:hAnsi="Arial" w:eastAsia="Arial" w:cs="Arial"/>
-              </w:rPr>
-            </w:pPr>
-            <w:proofErr w:type="spellStart"/>
-            <w:r>
-              <w:rPr>
-                <w:rFonts w:ascii="Arial" w:hAnsi="Arial" w:eastAsia="Arial" w:cs="Arial"/>
-              </w:rPr>
-              <w:t>user_id</w:t>
-            </w:r>
-            <w:proofErr w:type="spellEnd"/>
             <w:r>
               <w:rPr>
                 <w:rFonts w:ascii="Arial" w:hAnsi="Arial" w:eastAsia="Arial" w:cs="Arial"/>
@@ -3611,7 +3607,7 @@
         </w:tc>
         <w:tc>
           <w:tcPr>
-            <w:tcW w:w="3870" w:type="dxa"/>
+            <w:tcW w:w="3868" w:type="dxa"/>
             <w:tcMar/>
           </w:tcPr>
           <w:p>
@@ -3662,16 +3658,20 @@
           </w:tcPr>
           <w:p>
             <w:pPr>
-              <w:jc w:val="left"/>
-              <w:rPr>
-                <w:rFonts w:ascii="Arial" w:hAnsi="Arial" w:eastAsia="Arial" w:cs="Arial"/>
-              </w:rPr>
-            </w:pPr>
-            <w:r>
-              <w:rPr>
-                <w:rFonts w:ascii="Arial" w:hAnsi="Arial" w:eastAsia="Arial" w:cs="Arial"/>
-              </w:rPr>
-              <w:t>None</w:t>
+              <w:pStyle w:val="a"/>
+              <w:bidi w:val="0"/>
+              <w:spacing w:beforeLines="0" w:beforeAutospacing="off" w:afterLines="0" w:afterAutospacing="off" w:line="259" w:lineRule="auto"/>
+              <w:ind w:left="0" w:rightChars="0"/>
+              <w:jc w:val="left"/>
+              <w:rPr>
+                <w:rFonts w:ascii="Arial" w:hAnsi="Arial" w:eastAsia="Arial" w:cs="Arial"/>
+              </w:rPr>
+            </w:pPr>
+            <w:r>
+              <w:rPr>
+                <w:rFonts w:ascii="Arial" w:hAnsi="Arial" w:eastAsia="Arial" w:cs="Arial"/>
+              </w:rPr>
+              <w:t>"OK"</w:t>
             </w:r>
           </w:p>
         </w:tc>
@@ -3692,65 +3692,38 @@
                 <w:rFonts w:ascii="Arial" w:hAnsi="Arial" w:eastAsia="Arial" w:cs="Arial"/>
               </w:rPr>
             </w:pPr>
-            <w:proofErr w:type="spellStart"/>
-            <w:r>
-              <w:rPr>
-                <w:rFonts w:ascii="Arial" w:hAnsi="Arial" w:eastAsia="Arial" w:cs="Arial"/>
-              </w:rPr>
-              <w:t>sort_user</w:t>
-            </w:r>
-            <w:proofErr w:type="spellEnd"/>
-          </w:p>
-        </w:tc>
-        <w:tc>
-          <w:tcPr>
-            <w:tcW w:w="2623" w:type="dxa"/>
-            <w:tcMar/>
-          </w:tcPr>
-          <w:p>
-            <w:pPr>
-              <w:jc w:val="left"/>
-              <w:rPr>
-                <w:rFonts w:ascii="Arial" w:hAnsi="Arial" w:eastAsia="Arial" w:cs="Arial"/>
-              </w:rPr>
-            </w:pPr>
-            <w:proofErr w:type="gramStart"/>
-            <w:r>
-              <w:rPr>
-                <w:rFonts w:ascii="Arial" w:hAnsi="Arial" w:eastAsia="Arial" w:cs="Arial"/>
-              </w:rPr>
-              <w:t>type :</w:t>
-            </w:r>
-            <w:proofErr w:type="gramEnd"/>
-            <w:r>
-              <w:rPr>
-                <w:rFonts w:ascii="Arial" w:hAnsi="Arial" w:eastAsia="Arial" w:cs="Arial"/>
-              </w:rPr>
-              <w:t xml:space="preserve"> String(</w:t>
-            </w:r>
-            <w:r>
-              <w:rPr>
-                <w:rFonts w:ascii="Arial" w:hAnsi="Arial" w:eastAsia="Arial" w:cs="Arial"/>
-              </w:rPr>
-              <w:t>“</w:t>
-            </w:r>
-            <w:r>
-              <w:rPr>
-                <w:rFonts w:ascii="Arial" w:hAnsi="Arial" w:eastAsia="Arial" w:cs="Arial"/>
-              </w:rPr>
-              <w:t>by_time</w:t>
-            </w:r>
-            <w:r>
-              <w:rPr>
-                <w:rFonts w:ascii="Arial" w:hAnsi="Arial" w:eastAsia="Arial" w:cs="Arial"/>
-              </w:rPr>
-              <w:t>”,  “default”)</w:t>
-            </w:r>
-          </w:p>
-        </w:tc>
-        <w:tc>
-          <w:tcPr>
-            <w:tcW w:w="3870" w:type="dxa"/>
+            <w:r>
+              <w:rPr>
+                <w:rFonts w:ascii="Arial" w:hAnsi="Arial" w:eastAsia="Arial" w:cs="Arial"/>
+              </w:rPr>
+              <w:t>/sort_user</w:t>
+            </w:r>
+          </w:p>
+        </w:tc>
+        <w:tc>
+          <w:tcPr>
+            <w:tcW w:w="2625" w:type="dxa"/>
+            <w:tcMar/>
+          </w:tcPr>
+          <w:p>
+            <w:pPr>
+              <w:pStyle w:val="a"/>
+              <w:jc w:val="left"/>
+              <w:rPr>
+                <w:rFonts w:ascii="Arial" w:hAnsi="Arial" w:eastAsia="Arial" w:cs="Arial"/>
+              </w:rPr>
+            </w:pPr>
+            <w:r>
+              <w:rPr>
+                <w:rFonts w:ascii="Arial" w:hAnsi="Arial" w:eastAsia="Arial" w:cs="Arial"/>
+              </w:rPr>
+              <w:t>type : String("BY_TIME",  "DEFAULT")</w:t>
+            </w:r>
+          </w:p>
+        </w:tc>
+        <w:tc>
+          <w:tcPr>
+            <w:tcW w:w="3868" w:type="dxa"/>
             <w:tcMar/>
           </w:tcPr>
           <w:p>
@@ -3813,19 +3786,17 @@
                 <w:rFonts w:ascii="Arial" w:hAnsi="Arial" w:eastAsia="Arial" w:cs="Arial"/>
               </w:rPr>
             </w:pPr>
-            <w:proofErr w:type="spellStart"/>
-            <w:r>
-              <w:rPr>
-                <w:rFonts w:ascii="Arial" w:hAnsi="Arial" w:eastAsia="Arial" w:cs="Arial"/>
-              </w:rPr>
-              <w:t>search_user</w:t>
-            </w:r>
-            <w:proofErr w:type="spellEnd"/>
-          </w:p>
-        </w:tc>
-        <w:tc>
-          <w:tcPr>
-            <w:tcW w:w="2623" w:type="dxa"/>
+            <w:r>
+              <w:rPr>
+                <w:rFonts w:ascii="Arial" w:hAnsi="Arial" w:eastAsia="Arial" w:cs="Arial"/>
+              </w:rPr>
+              <w:t>/search_user</w:t>
+            </w:r>
+          </w:p>
+        </w:tc>
+        <w:tc>
+          <w:tcPr>
+            <w:tcW w:w="2625" w:type="dxa"/>
             <w:tcMar/>
           </w:tcPr>
           <w:p>
@@ -3857,7 +3828,7 @@
         </w:tc>
         <w:tc>
           <w:tcPr>
-            <w:tcW w:w="3870" w:type="dxa"/>
+            <w:tcW w:w="3868" w:type="dxa"/>
             <w:tcMar/>
           </w:tcPr>
           <w:p>
@@ -3917,35 +3888,35 @@
                 <w:rFonts w:ascii="Arial" w:hAnsi="Arial" w:eastAsia="Arial" w:cs="Arial"/>
               </w:rPr>
             </w:pPr>
+            <w:r>
+              <w:rPr>
+                <w:rFonts w:ascii="Arial" w:hAnsi="Arial" w:eastAsia="Arial" w:cs="Arial"/>
+              </w:rPr>
+              <w:t>/edit_reservation</w:t>
+            </w:r>
+          </w:p>
+        </w:tc>
+        <w:tc>
+          <w:tcPr>
+            <w:tcW w:w="2625" w:type="dxa"/>
+            <w:tcMar/>
+          </w:tcPr>
+          <w:p>
+            <w:pPr>
+              <w:pStyle w:val="a"/>
+              <w:jc w:val="left"/>
+              <w:rPr>
+                <w:rFonts w:ascii="Arial" w:hAnsi="Arial" w:eastAsia="Arial" w:cs="Arial"/>
+              </w:rPr>
+            </w:pPr>
             <w:proofErr w:type="spellStart"/>
             <w:r>
               <w:rPr>
                 <w:rFonts w:ascii="Arial" w:hAnsi="Arial" w:eastAsia="Arial" w:cs="Arial"/>
               </w:rPr>
-              <w:t>edit_reservation</w:t>
+              <w:t>reservation_id</w:t>
             </w:r>
             <w:proofErr w:type="spellEnd"/>
-          </w:p>
-        </w:tc>
-        <w:tc>
-          <w:tcPr>
-            <w:tcW w:w="2623" w:type="dxa"/>
-            <w:tcMar/>
-          </w:tcPr>
-          <w:p>
-            <w:pPr>
-              <w:pStyle w:val="a"/>
-              <w:jc w:val="left"/>
-              <w:rPr>
-                <w:rFonts w:ascii="Arial" w:hAnsi="Arial" w:eastAsia="Arial" w:cs="Arial"/>
-              </w:rPr>
-            </w:pPr>
-            <w:r>
-              <w:rPr>
-                <w:rFonts w:ascii="Arial" w:hAnsi="Arial" w:eastAsia="Arial" w:cs="Arial"/>
-              </w:rPr>
-              <w:t>reservation_id</w:t>
-            </w:r>
             <w:r>
               <w:rPr>
                 <w:rFonts w:ascii="Arial" w:hAnsi="Arial" w:eastAsia="Arial" w:cs="Arial"/>
@@ -3953,15 +3924,79 @@
               <w:t xml:space="preserve"> : int</w:t>
             </w:r>
           </w:p>
-        </w:tc>
-        <w:tc>
-          <w:tcPr>
-            <w:tcW w:w="3870" w:type="dxa"/>
-            <w:tcMar/>
-          </w:tcPr>
-          <w:p>
-            <w:pPr>
-              <w:pStyle w:val="a"/>
+          <w:p>
+            <w:pPr>
+              <w:pStyle w:val="a"/>
+              <w:jc w:val="left"/>
+              <w:rPr>
+                <w:rFonts w:ascii="Arial" w:hAnsi="Arial" w:eastAsia="Arial" w:cs="Arial"/>
+              </w:rPr>
+            </w:pPr>
+            <w:proofErr w:type="spellStart"/>
+            <w:r>
+              <w:rPr>
+                <w:rFonts w:ascii="Arial" w:hAnsi="Arial" w:eastAsia="Arial" w:cs="Arial"/>
+              </w:rPr>
+              <w:t>venue_id</w:t>
+            </w:r>
+            <w:proofErr w:type="spellEnd"/>
+            <w:r>
+              <w:rPr>
+                <w:rFonts w:ascii="Arial" w:hAnsi="Arial" w:eastAsia="Arial" w:cs="Arial"/>
+              </w:rPr>
+              <w:t xml:space="preserve"> : int</w:t>
+            </w:r>
+          </w:p>
+          <w:p>
+            <w:pPr>
+              <w:pStyle w:val="a"/>
+              <w:jc w:val="left"/>
+              <w:rPr>
+                <w:rFonts w:ascii="Arial" w:hAnsi="Arial" w:eastAsia="Arial" w:cs="Arial"/>
+              </w:rPr>
+            </w:pPr>
+            <w:proofErr w:type="spellStart"/>
+            <w:r>
+              <w:rPr>
+                <w:rFonts w:ascii="Arial" w:hAnsi="Arial" w:eastAsia="Arial" w:cs="Arial"/>
+              </w:rPr>
+              <w:t>reservation_start_time</w:t>
+            </w:r>
+            <w:proofErr w:type="spellEnd"/>
+            <w:r>
+              <w:rPr>
+                <w:rFonts w:ascii="Arial" w:hAnsi="Arial" w:eastAsia="Arial" w:cs="Arial"/>
+              </w:rPr>
+              <w:t xml:space="preserve"> : long</w:t>
+            </w:r>
+          </w:p>
+          <w:p>
+            <w:pPr>
+              <w:pStyle w:val="a"/>
+              <w:jc w:val="left"/>
+              <w:rPr>
+                <w:rFonts w:ascii="Arial" w:hAnsi="Arial" w:eastAsia="Arial" w:cs="Arial"/>
+              </w:rPr>
+            </w:pPr>
+            <w:r>
+              <w:rPr>
+                <w:rFonts w:ascii="Arial" w:hAnsi="Arial" w:eastAsia="Arial" w:cs="Arial"/>
+              </w:rPr>
+              <w:t>reservation_end_time</w:t>
+            </w:r>
+          </w:p>
+        </w:tc>
+        <w:tc>
+          <w:tcPr>
+            <w:tcW w:w="3868" w:type="dxa"/>
+            <w:tcMar/>
+          </w:tcPr>
+          <w:p>
+            <w:pPr>
+              <w:pStyle w:val="a"/>
+              <w:bidi w:val="0"/>
+              <w:spacing w:beforeLines="0" w:beforeAutospacing="off" w:afterLines="0" w:afterAutospacing="off" w:line="259" w:lineRule="auto"/>
+              <w:ind w:left="0" w:rightChars="0"/>
               <w:jc w:val="left"/>
               <w:rPr>
                 <w:rFonts w:ascii="Arial" w:hAnsi="Arial" w:eastAsia="Arial" w:cs="Arial"/>
@@ -3973,7 +4008,7 @@
                 <w:rFonts w:ascii="Arial" w:hAnsi="Arial" w:eastAsia="Arial" w:cs="Arial"/>
                 <w:highlight w:val="green"/>
               </w:rPr>
-              <w:t>TODO: defination</w:t>
+              <w:t>Update states of the required reservation with given values</w:t>
             </w:r>
           </w:p>
         </w:tc>
@@ -3985,11 +4020,20 @@
           <w:p>
             <w:pPr>
               <w:pStyle w:val="a"/>
-              <w:jc w:val="left"/>
-              <w:rPr>
-                <w:rFonts w:ascii="Arial" w:hAnsi="Arial" w:eastAsia="Arial" w:cs="Arial"/>
-              </w:rPr>
-            </w:pPr>
+              <w:bidi w:val="0"/>
+              <w:spacing w:beforeLines="0" w:beforeAutospacing="off" w:afterLines="0" w:afterAutospacing="off" w:line="259" w:lineRule="auto"/>
+              <w:ind w:left="0" w:rightChars="0"/>
+              <w:jc w:val="left"/>
+              <w:rPr>
+                <w:rFonts w:ascii="Arial" w:hAnsi="Arial" w:eastAsia="Arial" w:cs="Arial"/>
+              </w:rPr>
+            </w:pPr>
+            <w:r>
+              <w:rPr>
+                <w:rFonts w:ascii="Arial" w:hAnsi="Arial" w:eastAsia="Arial" w:cs="Arial"/>
+              </w:rPr>
+              <w:t>"OK"</w:t>
+            </w:r>
           </w:p>
         </w:tc>
       </w:tr>
@@ -4013,13 +4057,13 @@
               <w:rPr>
                 <w:rFonts w:ascii="Arial" w:hAnsi="Arial" w:eastAsia="Arial" w:cs="Arial"/>
               </w:rPr>
-              <w:t>edit_user_account</w:t>
-            </w:r>
-          </w:p>
-        </w:tc>
-        <w:tc>
-          <w:tcPr>
-            <w:tcW w:w="2623" w:type="dxa"/>
+              <w:t>/edit_user_account</w:t>
+            </w:r>
+          </w:p>
+        </w:tc>
+        <w:tc>
+          <w:tcPr>
+            <w:tcW w:w="2625" w:type="dxa"/>
             <w:tcMar/>
           </w:tcPr>
           <w:p>
@@ -4083,7 +4127,7 @@
         </w:tc>
         <w:tc>
           <w:tcPr>
-            <w:tcW w:w="3870" w:type="dxa"/>
+            <w:tcW w:w="3868" w:type="dxa"/>
             <w:tcMar/>
           </w:tcPr>
           <w:p>
@@ -4141,18 +4185,20 @@
           </w:tcPr>
           <w:p>
             <w:pPr>
-              <w:jc w:val="left"/>
-              <w:rPr>
-                <w:rFonts w:ascii="Arial" w:hAnsi="Arial" w:eastAsia="Arial" w:cs="Arial"/>
-                <w:highlight w:val="yellow"/>
-              </w:rPr>
-            </w:pPr>
-            <w:r>
-              <w:rPr>
-                <w:rFonts w:ascii="Arial" w:hAnsi="Arial" w:eastAsia="Arial" w:cs="Arial"/>
-                <w:highlight w:val="yellow"/>
-              </w:rPr>
-              <w:t>WARN: Return an instance</w:t>
+              <w:pStyle w:val="a"/>
+              <w:bidi w:val="0"/>
+              <w:spacing w:beforeLines="0" w:beforeAutospacing="off" w:afterLines="0" w:afterAutospacing="off" w:line="259" w:lineRule="auto"/>
+              <w:ind w:left="0" w:rightChars="0"/>
+              <w:jc w:val="left"/>
+              <w:rPr>
+                <w:rFonts w:ascii="Arial" w:hAnsi="Arial" w:eastAsia="Arial" w:cs="Arial"/>
+              </w:rPr>
+            </w:pPr>
+            <w:r>
+              <w:rPr>
+                <w:rFonts w:ascii="Arial" w:hAnsi="Arial" w:eastAsia="Arial" w:cs="Arial"/>
+              </w:rPr>
+              <w:t>"OK"</w:t>
             </w:r>
           </w:p>
         </w:tc>
@@ -4177,13 +4223,13 @@
               <w:rPr>
                 <w:rFonts w:ascii="Arial" w:hAnsi="Arial" w:eastAsia="Arial" w:cs="Arial"/>
               </w:rPr>
-              <w:t>add_sport</w:t>
-            </w:r>
-          </w:p>
-        </w:tc>
-        <w:tc>
-          <w:tcPr>
-            <w:tcW w:w="2623" w:type="dxa"/>
+              <w:t>/add_sport</w:t>
+            </w:r>
+          </w:p>
+        </w:tc>
+        <w:tc>
+          <w:tcPr>
+            <w:tcW w:w="2625" w:type="dxa"/>
             <w:tcMar/>
           </w:tcPr>
           <w:p>
@@ -4257,7 +4303,7 @@
         </w:tc>
         <w:tc>
           <w:tcPr>
-            <w:tcW w:w="3870" w:type="dxa"/>
+            <w:tcW w:w="3868" w:type="dxa"/>
             <w:tcMar/>
           </w:tcPr>
           <w:p>
@@ -4287,18 +4333,21 @@
           <w:p>
             <w:pPr>
               <w:pStyle w:val="a"/>
-              <w:jc w:val="left"/>
-              <w:rPr>
-                <w:rFonts w:ascii="Arial" w:hAnsi="Arial" w:eastAsia="Arial" w:cs="Arial"/>
-                <w:highlight w:val="yellow"/>
-              </w:rPr>
-            </w:pPr>
-            <w:r>
-              <w:rPr>
-                <w:rFonts w:ascii="Arial" w:hAnsi="Arial" w:eastAsia="Arial" w:cs="Arial"/>
-                <w:highlight w:val="yellow"/>
-              </w:rPr>
-              <w:t>WARN: Return an instance</w:t>
+              <w:bidi w:val="0"/>
+              <w:spacing w:beforeLines="0" w:beforeAutospacing="off" w:afterLines="0" w:afterAutospacing="off" w:line="259" w:lineRule="auto"/>
+              <w:ind w:left="0" w:rightChars="0"/>
+              <w:jc w:val="left"/>
+              <w:rPr>
+                <w:rFonts w:ascii="Arial" w:hAnsi="Arial" w:eastAsia="Arial" w:cs="Arial"/>
+                <w:color w:val="000000" w:themeColor="text1" w:themeTint="FF" w:themeShade="FF"/>
+              </w:rPr>
+            </w:pPr>
+            <w:r>
+              <w:rPr>
+                <w:rFonts w:ascii="Arial" w:hAnsi="Arial" w:eastAsia="Arial" w:cs="Arial"/>
+                <w:color w:val="000000" w:themeColor="text1" w:themeTint="FF" w:themeShade="FF"/>
+              </w:rPr>
+              <w:t>Id of the new activity</w:t>
             </w:r>
           </w:p>
         </w:tc>
@@ -4323,13 +4372,13 @@
               <w:rPr>
                 <w:rFonts w:ascii="Arial" w:hAnsi="Arial" w:eastAsia="Arial" w:cs="Arial"/>
               </w:rPr>
-              <w:t>del_sport</w:t>
-            </w:r>
-          </w:p>
-        </w:tc>
-        <w:tc>
-          <w:tcPr>
-            <w:tcW w:w="2623" w:type="dxa"/>
+              <w:t>/del_sport</w:t>
+            </w:r>
+          </w:p>
+        </w:tc>
+        <w:tc>
+          <w:tcPr>
+            <w:tcW w:w="2625" w:type="dxa"/>
             <w:tcMar/>
           </w:tcPr>
           <w:p>
@@ -4349,7 +4398,7 @@
         </w:tc>
         <w:tc>
           <w:tcPr>
-            <w:tcW w:w="3870" w:type="dxa"/>
+            <w:tcW w:w="3868" w:type="dxa"/>
             <w:tcMar/>
           </w:tcPr>
           <w:p>
@@ -4400,16 +4449,20 @@
           </w:tcPr>
           <w:p>
             <w:pPr>
-              <w:jc w:val="left"/>
-              <w:rPr>
-                <w:rFonts w:ascii="Arial" w:hAnsi="Arial" w:eastAsia="Arial" w:cs="Arial"/>
-              </w:rPr>
-            </w:pPr>
-            <w:r>
-              <w:rPr>
-                <w:rFonts w:ascii="Arial" w:hAnsi="Arial" w:eastAsia="Arial" w:cs="Arial"/>
-              </w:rPr>
-              <w:t>None</w:t>
+              <w:pStyle w:val="a"/>
+              <w:bidi w:val="0"/>
+              <w:spacing w:beforeLines="0" w:beforeAutospacing="off" w:afterLines="0" w:afterAutospacing="off" w:line="259" w:lineRule="auto"/>
+              <w:ind w:left="0" w:rightChars="0"/>
+              <w:jc w:val="left"/>
+              <w:rPr>
+                <w:rFonts w:ascii="Arial" w:hAnsi="Arial" w:eastAsia="Arial" w:cs="Arial"/>
+              </w:rPr>
+            </w:pPr>
+            <w:r>
+              <w:rPr>
+                <w:rFonts w:ascii="Arial" w:hAnsi="Arial" w:eastAsia="Arial" w:cs="Arial"/>
+              </w:rPr>
+              <w:t>"OK"</w:t>
             </w:r>
           </w:p>
         </w:tc>
@@ -4434,13 +4487,13 @@
               <w:rPr>
                 <w:rFonts w:ascii="Arial" w:hAnsi="Arial" w:eastAsia="Arial" w:cs="Arial"/>
               </w:rPr>
-              <w:t>bool_sport</w:t>
-            </w:r>
-          </w:p>
-        </w:tc>
-        <w:tc>
-          <w:tcPr>
-            <w:tcW w:w="2623" w:type="dxa"/>
+              <w:t>/bool_sport</w:t>
+            </w:r>
+          </w:p>
+        </w:tc>
+        <w:tc>
+          <w:tcPr>
+            <w:tcW w:w="2625" w:type="dxa"/>
             <w:tcMar/>
           </w:tcPr>
           <w:p>
@@ -4460,7 +4513,7 @@
         </w:tc>
         <w:tc>
           <w:tcPr>
-            <w:tcW w:w="3870" w:type="dxa"/>
+            <w:tcW w:w="3868" w:type="dxa"/>
             <w:tcMar/>
           </w:tcPr>
           <w:p>
@@ -4512,18 +4565,19 @@
           <w:p>
             <w:pPr>
               <w:pStyle w:val="a"/>
-              <w:jc w:val="left"/>
-              <w:rPr>
-                <w:rFonts w:ascii="Arial" w:hAnsi="Arial" w:eastAsia="Arial" w:cs="Arial"/>
-                <w:highlight w:val="yellow"/>
-              </w:rPr>
-            </w:pPr>
-            <w:r>
-              <w:rPr>
-                <w:rFonts w:ascii="Arial" w:hAnsi="Arial" w:eastAsia="Arial" w:cs="Arial"/>
-                <w:highlight w:val="yellow"/>
-              </w:rPr>
-              <w:t>WARN: Return Instance</w:t>
+              <w:bidi w:val="0"/>
+              <w:spacing w:beforeLines="0" w:beforeAutospacing="off" w:afterLines="0" w:afterAutospacing="off" w:line="259" w:lineRule="auto"/>
+              <w:ind w:left="0" w:rightChars="0"/>
+              <w:jc w:val="left"/>
+              <w:rPr>
+                <w:rFonts w:ascii="Arial" w:hAnsi="Arial" w:eastAsia="Arial" w:cs="Arial"/>
+              </w:rPr>
+            </w:pPr>
+            <w:r>
+              <w:rPr>
+                <w:rFonts w:ascii="Arial" w:hAnsi="Arial" w:eastAsia="Arial" w:cs="Arial"/>
+              </w:rPr>
+              <w:t>"OK"</w:t>
             </w:r>
           </w:p>
         </w:tc>
@@ -4548,13 +4602,13 @@
               <w:rPr>
                 <w:rFonts w:ascii="Arial" w:hAnsi="Arial" w:eastAsia="Arial" w:cs="Arial"/>
               </w:rPr>
-              <w:t>edit_sport</w:t>
-            </w:r>
-          </w:p>
-        </w:tc>
-        <w:tc>
-          <w:tcPr>
-            <w:tcW w:w="2623" w:type="dxa"/>
+              <w:t>/edit_sport</w:t>
+            </w:r>
+          </w:p>
+        </w:tc>
+        <w:tc>
+          <w:tcPr>
+            <w:tcW w:w="2625" w:type="dxa"/>
             <w:tcMar/>
           </w:tcPr>
           <w:p>
@@ -4632,7 +4686,7 @@
         </w:tc>
         <w:tc>
           <w:tcPr>
-            <w:tcW w:w="3870" w:type="dxa"/>
+            <w:tcW w:w="3868" w:type="dxa"/>
             <w:tcMar/>
           </w:tcPr>
           <w:p>
@@ -4693,18 +4747,19 @@
           <w:p>
             <w:pPr>
               <w:pStyle w:val="a"/>
-              <w:jc w:val="left"/>
-              <w:rPr>
-                <w:rFonts w:ascii="Arial" w:hAnsi="Arial" w:eastAsia="Arial" w:cs="Arial"/>
-                <w:highlight w:val="yellow"/>
-              </w:rPr>
-            </w:pPr>
-            <w:r>
-              <w:rPr>
-                <w:rFonts w:ascii="Arial" w:hAnsi="Arial" w:eastAsia="Arial" w:cs="Arial"/>
-                <w:highlight w:val="yellow"/>
-              </w:rPr>
-              <w:t>WARN: Return an instance</w:t>
+              <w:bidi w:val="0"/>
+              <w:spacing w:beforeLines="0" w:beforeAutospacing="off" w:afterLines="0" w:afterAutospacing="off" w:line="259" w:lineRule="auto"/>
+              <w:ind w:left="0" w:rightChars="0"/>
+              <w:jc w:val="left"/>
+              <w:rPr>
+                <w:rFonts w:ascii="Arial" w:hAnsi="Arial" w:eastAsia="Arial" w:cs="Arial"/>
+              </w:rPr>
+            </w:pPr>
+            <w:r>
+              <w:rPr>
+                <w:rFonts w:ascii="Arial" w:hAnsi="Arial" w:eastAsia="Arial" w:cs="Arial"/>
+              </w:rPr>
+              <w:t>"OK"</w:t>
             </w:r>
           </w:p>
         </w:tc>
@@ -4729,13 +4784,13 @@
               <w:rPr>
                 <w:rFonts w:ascii="Arial" w:hAnsi="Arial" w:eastAsia="Arial" w:cs="Arial"/>
               </w:rPr>
-              <w:t>search_sport</w:t>
-            </w:r>
-          </w:p>
-        </w:tc>
-        <w:tc>
-          <w:tcPr>
-            <w:tcW w:w="2623" w:type="dxa"/>
+              <w:t>/search_sport</w:t>
+            </w:r>
+          </w:p>
+        </w:tc>
+        <w:tc>
+          <w:tcPr>
+            <w:tcW w:w="2625" w:type="dxa"/>
             <w:tcMar/>
           </w:tcPr>
           <w:p>
@@ -4755,7 +4810,7 @@
         </w:tc>
         <w:tc>
           <w:tcPr>
-            <w:tcW w:w="3870" w:type="dxa"/>
+            <w:tcW w:w="3868" w:type="dxa"/>
             <w:tcMar/>
           </w:tcPr>
           <w:p>
@@ -4797,7 +4852,7 @@
               <w:rPr>
                 <w:rFonts w:ascii="Arial" w:hAnsi="Arial" w:eastAsia="Arial" w:cs="Arial"/>
               </w:rPr>
-              <w:t>A list of sports</w:t>
+              <w:t>A list of activities</w:t>
             </w:r>
           </w:p>
         </w:tc>
@@ -4822,13 +4877,13 @@
               <w:rPr>
                 <w:rFonts w:ascii="Arial" w:hAnsi="Arial" w:eastAsia="Arial" w:cs="Arial"/>
               </w:rPr>
-              <w:t>add_venue</w:t>
-            </w:r>
-          </w:p>
-        </w:tc>
-        <w:tc>
-          <w:tcPr>
-            <w:tcW w:w="2623" w:type="dxa"/>
+              <w:t>/add_venue</w:t>
+            </w:r>
+          </w:p>
+        </w:tc>
+        <w:tc>
+          <w:tcPr>
+            <w:tcW w:w="2625" w:type="dxa"/>
             <w:tcMar/>
           </w:tcPr>
           <w:p>
@@ -4856,7 +4911,7 @@
         </w:tc>
         <w:tc>
           <w:tcPr>
-            <w:tcW w:w="3870" w:type="dxa"/>
+            <w:tcW w:w="3868" w:type="dxa"/>
             <w:tcMar/>
           </w:tcPr>
           <w:p>
@@ -4920,15 +4975,13 @@
               <w:jc w:val="left"/>
               <w:rPr>
                 <w:rFonts w:ascii="Arial" w:hAnsi="Arial" w:eastAsia="Arial" w:cs="Arial"/>
-                <w:highlight w:val="yellow"/>
-              </w:rPr>
-            </w:pPr>
-            <w:r>
-              <w:rPr>
-                <w:rFonts w:ascii="Arial" w:hAnsi="Arial" w:eastAsia="Arial" w:cs="Arial"/>
-                <w:highlight w:val="yellow"/>
-              </w:rPr>
-              <w:t>WARN: Return an instance</w:t>
+              </w:rPr>
+            </w:pPr>
+            <w:r>
+              <w:rPr>
+                <w:rFonts w:ascii="Arial" w:hAnsi="Arial" w:eastAsia="Arial" w:cs="Arial"/>
+              </w:rPr>
+              <w:t>Id of the new venue</w:t>
             </w:r>
           </w:p>
         </w:tc>
@@ -4953,13 +5006,13 @@
               <w:rPr>
                 <w:rFonts w:ascii="Arial" w:hAnsi="Arial" w:eastAsia="Arial" w:cs="Arial"/>
               </w:rPr>
-              <w:t>del_venue</w:t>
-            </w:r>
-          </w:p>
-        </w:tc>
-        <w:tc>
-          <w:tcPr>
-            <w:tcW w:w="2623" w:type="dxa"/>
+              <w:t>/del_venue</w:t>
+            </w:r>
+          </w:p>
+        </w:tc>
+        <w:tc>
+          <w:tcPr>
+            <w:tcW w:w="2625" w:type="dxa"/>
             <w:tcMar/>
           </w:tcPr>
           <w:p>
@@ -4979,7 +5032,7 @@
         </w:tc>
         <w:tc>
           <w:tcPr>
-            <w:tcW w:w="3870" w:type="dxa"/>
+            <w:tcW w:w="3868" w:type="dxa"/>
             <w:tcMar/>
           </w:tcPr>
           <w:p>
@@ -5039,16 +5092,20 @@
           </w:tcPr>
           <w:p>
             <w:pPr>
-              <w:jc w:val="left"/>
-              <w:rPr>
-                <w:rFonts w:ascii="Arial" w:hAnsi="Arial" w:eastAsia="Arial" w:cs="Arial"/>
-              </w:rPr>
-            </w:pPr>
-            <w:r>
-              <w:rPr>
-                <w:rFonts w:ascii="Arial" w:hAnsi="Arial" w:eastAsia="Arial" w:cs="Arial"/>
-              </w:rPr>
-              <w:t>None</w:t>
+              <w:pStyle w:val="a"/>
+              <w:bidi w:val="0"/>
+              <w:spacing w:beforeLines="0" w:beforeAutospacing="off" w:afterLines="0" w:afterAutospacing="off" w:line="259" w:lineRule="auto"/>
+              <w:ind w:left="0" w:rightChars="0"/>
+              <w:jc w:val="left"/>
+              <w:rPr>
+                <w:rFonts w:ascii="Arial" w:hAnsi="Arial" w:eastAsia="Arial" w:cs="Arial"/>
+              </w:rPr>
+            </w:pPr>
+            <w:r>
+              <w:rPr>
+                <w:rFonts w:ascii="Arial" w:hAnsi="Arial" w:eastAsia="Arial" w:cs="Arial"/>
+              </w:rPr>
+              <w:t>"OK"</w:t>
             </w:r>
           </w:p>
         </w:tc>
@@ -5186,14 +5243,12 @@
                 <w:rFonts w:ascii="Arial" w:hAnsi="Arial" w:eastAsia="Arial" w:cs="Arial"/>
               </w:rPr>
             </w:pPr>
-            <w:proofErr w:type="spellStart"/>
-            <w:r>
-              <w:rPr>
-                <w:rFonts w:ascii="Arial" w:hAnsi="Arial" w:eastAsia="Arial" w:cs="Arial"/>
-              </w:rPr>
-              <w:t>del_employee</w:t>
-            </w:r>
-            <w:proofErr w:type="spellEnd"/>
+            <w:r>
+              <w:rPr>
+                <w:rFonts w:ascii="Arial" w:hAnsi="Arial" w:eastAsia="Arial" w:cs="Arial"/>
+              </w:rPr>
+              <w:t>/del_employee</w:t>
+            </w:r>
           </w:p>
         </w:tc>
         <w:tc>
@@ -5259,15 +5314,20 @@
           </w:tcPr>
           <w:p>
             <w:pPr>
-              <w:rPr>
-                <w:rFonts w:ascii="Arial" w:hAnsi="Arial" w:eastAsia="Arial" w:cs="Arial"/>
-              </w:rPr>
-            </w:pPr>
-            <w:r>
-              <w:rPr>
-                <w:rFonts w:ascii="Arial" w:hAnsi="Arial" w:eastAsia="Arial" w:cs="Arial"/>
-              </w:rPr>
-              <w:t>None</w:t>
+              <w:pStyle w:val="a"/>
+              <w:bidi w:val="0"/>
+              <w:spacing w:beforeLines="0" w:beforeAutospacing="off" w:afterLines="0" w:afterAutospacing="off" w:line="259" w:lineRule="auto"/>
+              <w:ind w:left="0" w:rightChars="0"/>
+              <w:jc w:val="left"/>
+              <w:rPr>
+                <w:rFonts w:ascii="Arial" w:hAnsi="Arial" w:eastAsia="Arial" w:cs="Arial"/>
+              </w:rPr>
+            </w:pPr>
+            <w:r>
+              <w:rPr>
+                <w:rFonts w:ascii="Arial" w:hAnsi="Arial" w:eastAsia="Arial" w:cs="Arial"/>
+              </w:rPr>
+              <w:t>"OK"</w:t>
             </w:r>
           </w:p>
         </w:tc>
@@ -5287,14 +5347,12 @@
                 <w:rFonts w:ascii="Arial" w:hAnsi="Arial" w:eastAsia="Arial" w:cs="Arial"/>
               </w:rPr>
             </w:pPr>
-            <w:proofErr w:type="spellStart"/>
-            <w:r>
-              <w:rPr>
-                <w:rFonts w:ascii="Arial" w:hAnsi="Arial" w:eastAsia="Arial" w:cs="Arial"/>
-              </w:rPr>
-              <w:t>edit_employee</w:t>
-            </w:r>
-            <w:proofErr w:type="spellEnd"/>
+            <w:r>
+              <w:rPr>
+                <w:rFonts w:ascii="Arial" w:hAnsi="Arial" w:eastAsia="Arial" w:cs="Arial"/>
+              </w:rPr>
+              <w:t>/edit_employee</w:t>
+            </w:r>
           </w:p>
         </w:tc>
         <w:tc>
@@ -5422,17 +5480,20 @@
           </w:tcPr>
           <w:p>
             <w:pPr>
-              <w:rPr>
-                <w:rFonts w:ascii="Arial" w:hAnsi="Arial" w:eastAsia="Arial" w:cs="Arial"/>
-                <w:highlight w:val="yellow"/>
-              </w:rPr>
-            </w:pPr>
-            <w:r>
-              <w:rPr>
-                <w:rFonts w:ascii="Arial" w:hAnsi="Arial" w:eastAsia="Arial" w:cs="Arial"/>
-                <w:highlight w:val="yellow"/>
-              </w:rPr>
-              <w:t>WARN: Return an instance</w:t>
+              <w:pStyle w:val="a"/>
+              <w:bidi w:val="0"/>
+              <w:spacing w:beforeLines="0" w:beforeAutospacing="off" w:afterLines="0" w:afterAutospacing="off" w:line="259" w:lineRule="auto"/>
+              <w:ind w:left="0" w:rightChars="0"/>
+              <w:jc w:val="left"/>
+              <w:rPr>
+                <w:rFonts w:ascii="Arial" w:hAnsi="Arial" w:eastAsia="Arial" w:cs="Arial"/>
+              </w:rPr>
+            </w:pPr>
+            <w:r>
+              <w:rPr>
+                <w:rFonts w:ascii="Arial" w:hAnsi="Arial" w:eastAsia="Arial" w:cs="Arial"/>
+              </w:rPr>
+              <w:t>"OK"</w:t>
             </w:r>
           </w:p>
         </w:tc>
@@ -5452,14 +5513,12 @@
                 <w:rFonts w:ascii="Arial" w:hAnsi="Arial" w:eastAsia="Arial" w:cs="Arial"/>
               </w:rPr>
             </w:pPr>
-            <w:proofErr w:type="spellStart"/>
-            <w:r>
-              <w:rPr>
-                <w:rFonts w:ascii="Arial" w:hAnsi="Arial" w:eastAsia="Arial" w:cs="Arial"/>
-              </w:rPr>
-              <w:t>search_employee</w:t>
-            </w:r>
-            <w:proofErr w:type="spellEnd"/>
+            <w:r>
+              <w:rPr>
+                <w:rFonts w:ascii="Arial" w:hAnsi="Arial" w:eastAsia="Arial" w:cs="Arial"/>
+              </w:rPr>
+              <w:t>/search_employee</w:t>
+            </w:r>
           </w:p>
         </w:tc>
         <w:tc>
@@ -5533,13 +5592,7 @@
     </w:tbl>
     <w:p>
       <w:pPr>
-        <w:rPr>
-          <w:rFonts w:ascii="Arial" w:hAnsi="Arial" w:eastAsia="Arial" w:cs="Arial"/>
-        </w:rPr>
-      </w:pPr>
-    </w:p>
-    <w:p>
-      <w:pPr>
+        <w:pStyle w:val="a"/>
         <w:rPr>
           <w:rFonts w:ascii="Arial" w:hAnsi="Arial" w:eastAsia="Arial" w:cs="Arial"/>
         </w:rPr>
@@ -5665,20 +5718,12 @@
                 <w:rFonts w:ascii="Arial" w:hAnsi="Arial" w:eastAsia="Arial" w:cs="Arial"/>
               </w:rPr>
             </w:pPr>
-            <w:proofErr w:type="spellStart"/>
-            <w:r>
-              <w:rPr>
-                <w:rFonts w:ascii="Arial" w:hAnsi="Arial" w:eastAsia="Arial" w:cs="Arial"/>
-              </w:rPr>
-              <w:t>get</w:t>
-            </w:r>
-            <w:r>
-              <w:rPr>
-                <w:rFonts w:ascii="Arial" w:hAnsi="Arial" w:eastAsia="Arial" w:cs="Arial"/>
-              </w:rPr>
-              <w:t>_max_venues</w:t>
-            </w:r>
-            <w:proofErr w:type="spellEnd"/>
+            <w:r>
+              <w:rPr>
+                <w:rFonts w:ascii="Arial" w:hAnsi="Arial" w:eastAsia="Arial" w:cs="Arial"/>
+              </w:rPr>
+              <w:t>/get_max_venues</w:t>
+            </w:r>
           </w:p>
         </w:tc>
         <w:tc>
@@ -5805,14 +5850,12 @@
                 <w:rFonts w:ascii="Arial" w:hAnsi="Arial" w:eastAsia="Arial" w:cs="Arial"/>
               </w:rPr>
             </w:pPr>
-            <w:proofErr w:type="spellStart"/>
-            <w:r>
-              <w:rPr>
-                <w:rFonts w:ascii="Arial" w:hAnsi="Arial" w:eastAsia="Arial" w:cs="Arial"/>
-              </w:rPr>
-              <w:t>get_current_venues</w:t>
-            </w:r>
-            <w:proofErr w:type="spellEnd"/>
+            <w:r>
+              <w:rPr>
+                <w:rFonts w:ascii="Arial" w:hAnsi="Arial" w:eastAsia="Arial" w:cs="Arial"/>
+              </w:rPr>
+              <w:t>/get_current_venues</w:t>
+            </w:r>
           </w:p>
         </w:tc>
         <w:tc>
@@ -5937,20 +5980,12 @@
                 <w:rFonts w:ascii="Arial" w:hAnsi="Arial" w:eastAsia="Arial" w:cs="Arial"/>
               </w:rPr>
             </w:pPr>
-            <w:proofErr w:type="spellStart"/>
-            <w:r>
-              <w:rPr>
-                <w:rFonts w:ascii="Arial" w:hAnsi="Arial" w:eastAsia="Arial" w:cs="Arial"/>
-              </w:rPr>
-              <w:t>c</w:t>
-            </w:r>
-            <w:r>
-              <w:rPr>
-                <w:rFonts w:ascii="Arial" w:hAnsi="Arial" w:eastAsia="Arial" w:cs="Arial"/>
-              </w:rPr>
-              <w:t>heck_venue</w:t>
-            </w:r>
-            <w:proofErr w:type="spellEnd"/>
+            <w:r>
+              <w:rPr>
+                <w:rFonts w:ascii="Arial" w:hAnsi="Arial" w:eastAsia="Arial" w:cs="Arial"/>
+              </w:rPr>
+              <w:t>/check_venue</w:t>
+            </w:r>
           </w:p>
         </w:tc>
         <w:tc>
@@ -6151,14 +6186,12 @@
                 <w:rFonts w:ascii="Arial" w:hAnsi="Arial" w:eastAsia="Arial" w:cs="Arial"/>
               </w:rPr>
             </w:pPr>
-            <w:proofErr w:type="spellStart"/>
-            <w:r>
-              <w:rPr>
-                <w:rFonts w:ascii="Arial" w:hAnsi="Arial" w:eastAsia="Arial" w:cs="Arial"/>
-              </w:rPr>
-              <w:t>add_reservation</w:t>
-            </w:r>
-            <w:proofErr w:type="spellEnd"/>
+            <w:r>
+              <w:rPr>
+                <w:rFonts w:ascii="Arial" w:hAnsi="Arial" w:eastAsia="Arial" w:cs="Arial"/>
+              </w:rPr>
+              <w:t>/add_reservation</w:t>
+            </w:r>
           </w:p>
         </w:tc>
         <w:tc>
@@ -6379,14 +6412,12 @@
                 <w:rFonts w:ascii="Arial" w:hAnsi="Arial" w:eastAsia="Arial" w:cs="Arial"/>
               </w:rPr>
             </w:pPr>
-            <w:proofErr w:type="spellStart"/>
-            <w:r>
-              <w:rPr>
-                <w:rFonts w:ascii="Arial" w:hAnsi="Arial" w:eastAsia="Arial" w:cs="Arial"/>
-              </w:rPr>
-              <w:t>Delete_reservartion</w:t>
-            </w:r>
-            <w:proofErr w:type="spellEnd"/>
+            <w:r>
+              <w:rPr>
+                <w:rFonts w:ascii="Arial" w:hAnsi="Arial" w:eastAsia="Arial" w:cs="Arial"/>
+              </w:rPr>
+              <w:t>/delete_reservartion</w:t>
+            </w:r>
           </w:p>
         </w:tc>
         <w:tc>
@@ -6519,14 +6550,12 @@
                 <w:rFonts w:ascii="Arial" w:hAnsi="Arial" w:eastAsia="Arial" w:cs="Arial"/>
               </w:rPr>
             </w:pPr>
-            <w:proofErr w:type="spellStart"/>
-            <w:r>
-              <w:rPr>
-                <w:rFonts w:ascii="Arial" w:hAnsi="Arial" w:eastAsia="Arial" w:cs="Arial"/>
-              </w:rPr>
-              <w:t>search_reservation</w:t>
-            </w:r>
-            <w:proofErr w:type="spellEnd"/>
+            <w:r>
+              <w:rPr>
+                <w:rFonts w:ascii="Arial" w:hAnsi="Arial" w:eastAsia="Arial" w:cs="Arial"/>
+              </w:rPr>
+              <w:t>/search_reservation</w:t>
+            </w:r>
           </w:p>
         </w:tc>
         <w:tc>
@@ -6659,14 +6688,12 @@
                 <w:rFonts w:ascii="Arial" w:hAnsi="Arial" w:eastAsia="Arial" w:cs="Arial"/>
               </w:rPr>
             </w:pPr>
-            <w:proofErr w:type="spellStart"/>
-            <w:r>
-              <w:rPr>
-                <w:rFonts w:ascii="Arial" w:hAnsi="Arial" w:eastAsia="Arial" w:cs="Arial"/>
-              </w:rPr>
-              <w:t>show_reservation</w:t>
-            </w:r>
-            <w:proofErr w:type="spellEnd"/>
+            <w:r>
+              <w:rPr>
+                <w:rFonts w:ascii="Arial" w:hAnsi="Arial" w:eastAsia="Arial" w:cs="Arial"/>
+              </w:rPr>
+              <w:t>/show_reservation</w:t>
+            </w:r>
           </w:p>
         </w:tc>
         <w:tc>
@@ -6835,14 +6862,12 @@
                 <w:rFonts w:ascii="Arial" w:hAnsi="Arial" w:eastAsia="Arial" w:cs="Arial"/>
               </w:rPr>
             </w:pPr>
-            <w:proofErr w:type="spellStart"/>
-            <w:r>
-              <w:rPr>
-                <w:rFonts w:ascii="Arial" w:hAnsi="Arial" w:eastAsia="Arial" w:cs="Arial"/>
-              </w:rPr>
-              <w:t>create_record</w:t>
-            </w:r>
-            <w:proofErr w:type="spellEnd"/>
+            <w:r>
+              <w:rPr>
+                <w:rFonts w:ascii="Arial" w:hAnsi="Arial" w:eastAsia="Arial" w:cs="Arial"/>
+              </w:rPr>
+              <w:t>/create_record</w:t>
+            </w:r>
           </w:p>
         </w:tc>
         <w:tc>
@@ -7043,20 +7068,12 @@
                 <w:rFonts w:ascii="Arial" w:hAnsi="Arial" w:eastAsia="Arial" w:cs="Arial"/>
               </w:rPr>
             </w:pPr>
-            <w:proofErr w:type="spellStart"/>
-            <w:r>
-              <w:rPr>
-                <w:rFonts w:ascii="Arial" w:hAnsi="Arial" w:eastAsia="Arial" w:cs="Arial"/>
-              </w:rPr>
-              <w:t>a</w:t>
-            </w:r>
-            <w:r>
-              <w:rPr>
-                <w:rFonts w:ascii="Arial" w:hAnsi="Arial" w:eastAsia="Arial" w:cs="Arial"/>
-              </w:rPr>
-              <w:t>dd_record_type</w:t>
-            </w:r>
-            <w:proofErr w:type="spellEnd"/>
+            <w:r>
+              <w:rPr>
+                <w:rFonts w:ascii="Arial" w:hAnsi="Arial" w:eastAsia="Arial" w:cs="Arial"/>
+              </w:rPr>
+              <w:t>/add_record_type</w:t>
+            </w:r>
           </w:p>
         </w:tc>
         <w:tc>
@@ -7243,20 +7260,12 @@
                 <w:rFonts w:ascii="Arial" w:hAnsi="Arial" w:eastAsia="Arial" w:cs="Arial"/>
               </w:rPr>
             </w:pPr>
-            <w:proofErr w:type="spellStart"/>
-            <w:r>
-              <w:rPr>
-                <w:rFonts w:ascii="Arial" w:hAnsi="Arial" w:eastAsia="Arial" w:cs="Arial"/>
-              </w:rPr>
-              <w:t>e</w:t>
-            </w:r>
-            <w:r>
-              <w:rPr>
-                <w:rFonts w:ascii="Arial" w:hAnsi="Arial" w:eastAsia="Arial" w:cs="Arial"/>
-              </w:rPr>
-              <w:t>dit_record</w:t>
-            </w:r>
-            <w:proofErr w:type="spellEnd"/>
+            <w:r>
+              <w:rPr>
+                <w:rFonts w:ascii="Arial" w:hAnsi="Arial" w:eastAsia="Arial" w:cs="Arial"/>
+              </w:rPr>
+              <w:t>/edit_record</w:t>
+            </w:r>
           </w:p>
         </w:tc>
         <w:tc>
@@ -7411,20 +7420,12 @@
                 <w:rFonts w:ascii="Arial" w:hAnsi="Arial" w:eastAsia="Arial" w:cs="Arial"/>
               </w:rPr>
             </w:pPr>
-            <w:proofErr w:type="spellStart"/>
-            <w:r>
-              <w:rPr>
-                <w:rFonts w:ascii="Arial" w:hAnsi="Arial" w:eastAsia="Arial" w:cs="Arial"/>
-              </w:rPr>
-              <w:t>g</w:t>
-            </w:r>
-            <w:r>
-              <w:rPr>
-                <w:rFonts w:ascii="Arial" w:hAnsi="Arial" w:eastAsia="Arial" w:cs="Arial"/>
-              </w:rPr>
-              <w:t>et_record</w:t>
-            </w:r>
-            <w:proofErr w:type="spellEnd"/>
+            <w:r>
+              <w:rPr>
+                <w:rFonts w:ascii="Arial" w:hAnsi="Arial" w:eastAsia="Arial" w:cs="Arial"/>
+              </w:rPr>
+              <w:t>/get_record</w:t>
+            </w:r>
           </w:p>
         </w:tc>
         <w:tc>
@@ -7559,20 +7560,12 @@
                 <w:rFonts w:ascii="Arial" w:hAnsi="Arial" w:eastAsia="Arial" w:cs="Arial"/>
               </w:rPr>
             </w:pPr>
-            <w:proofErr w:type="spellStart"/>
-            <w:r>
-              <w:rPr>
-                <w:rFonts w:ascii="Arial" w:hAnsi="Arial" w:eastAsia="Arial" w:cs="Arial"/>
-              </w:rPr>
-              <w:t>get</w:t>
-            </w:r>
-            <w:r>
-              <w:rPr>
-                <w:rFonts w:ascii="Arial" w:hAnsi="Arial" w:eastAsia="Arial" w:cs="Arial"/>
-              </w:rPr>
-              <w:t>_height_and_weight</w:t>
-            </w:r>
-            <w:proofErr w:type="spellEnd"/>
+            <w:r>
+              <w:rPr>
+                <w:rFonts w:ascii="Arial" w:hAnsi="Arial" w:eastAsia="Arial" w:cs="Arial"/>
+              </w:rPr>
+              <w:t>/get_height_and_weight</w:t>
+            </w:r>
           </w:p>
         </w:tc>
         <w:tc>
@@ -7679,26 +7672,12 @@
                 <w:rFonts w:ascii="Arial" w:hAnsi="Arial" w:eastAsia="Arial" w:cs="Arial"/>
               </w:rPr>
             </w:pPr>
-            <w:proofErr w:type="spellStart"/>
-            <w:r>
-              <w:rPr>
-                <w:rFonts w:ascii="Arial" w:hAnsi="Arial" w:eastAsia="Arial" w:cs="Arial"/>
-              </w:rPr>
-              <w:t>e</w:t>
-            </w:r>
-            <w:r>
-              <w:rPr>
-                <w:rFonts w:ascii="Arial" w:hAnsi="Arial" w:eastAsia="Arial" w:cs="Arial"/>
-              </w:rPr>
-              <w:t>dit_</w:t>
-            </w:r>
-            <w:r>
-              <w:rPr>
-                <w:rFonts w:ascii="Arial" w:hAnsi="Arial" w:eastAsia="Arial" w:cs="Arial"/>
-              </w:rPr>
-              <w:t>profile</w:t>
-            </w:r>
-            <w:proofErr w:type="spellEnd"/>
+            <w:r>
+              <w:rPr>
+                <w:rFonts w:ascii="Arial" w:hAnsi="Arial" w:eastAsia="Arial" w:cs="Arial"/>
+              </w:rPr>
+              <w:t>/edit_profile</w:t>
+            </w:r>
           </w:p>
         </w:tc>
         <w:tc>
@@ -7963,20 +7942,12 @@
                 <w:rFonts w:ascii="Arial" w:hAnsi="Arial" w:eastAsia="Arial" w:cs="Arial"/>
               </w:rPr>
             </w:pPr>
-            <w:proofErr w:type="spellStart"/>
-            <w:r>
-              <w:rPr>
-                <w:rFonts w:ascii="Arial" w:hAnsi="Arial" w:eastAsia="Arial" w:cs="Arial"/>
-              </w:rPr>
-              <w:t>g</w:t>
-            </w:r>
-            <w:r>
-              <w:rPr>
-                <w:rFonts w:ascii="Arial" w:hAnsi="Arial" w:eastAsia="Arial" w:cs="Arial"/>
-              </w:rPr>
-              <w:t>et_account</w:t>
-            </w:r>
-            <w:proofErr w:type="spellEnd"/>
+            <w:r>
+              <w:rPr>
+                <w:rFonts w:ascii="Arial" w:hAnsi="Arial" w:eastAsia="Arial" w:cs="Arial"/>
+              </w:rPr>
+              <w:t>/get_account</w:t>
+            </w:r>
           </w:p>
         </w:tc>
         <w:tc>
@@ -8087,14 +8058,12 @@
                 <w:rFonts w:ascii="Arial" w:hAnsi="Arial" w:eastAsia="Arial" w:cs="Arial"/>
               </w:rPr>
             </w:pPr>
-            <w:proofErr w:type="spellStart"/>
-            <w:r>
-              <w:rPr>
-                <w:rFonts w:ascii="Arial" w:hAnsi="Arial" w:eastAsia="Arial" w:cs="Arial"/>
-              </w:rPr>
-              <w:t>add_account</w:t>
-            </w:r>
-            <w:proofErr w:type="spellEnd"/>
+            <w:r>
+              <w:rPr>
+                <w:rFonts w:ascii="Arial" w:hAnsi="Arial" w:eastAsia="Arial" w:cs="Arial"/>
+              </w:rPr>
+              <w:t>/add_account</w:t>
+            </w:r>
           </w:p>
         </w:tc>
         <w:tc>
@@ -8243,14 +8212,12 @@
                 <w:rFonts w:ascii="Arial" w:hAnsi="Arial" w:eastAsia="Arial" w:cs="Arial"/>
               </w:rPr>
             </w:pPr>
-            <w:proofErr w:type="spellStart"/>
-            <w:r>
-              <w:rPr>
-                <w:rFonts w:ascii="Arial" w:hAnsi="Arial" w:eastAsia="Arial" w:cs="Arial"/>
-              </w:rPr>
-              <w:t>get_reservation</w:t>
-            </w:r>
-            <w:proofErr w:type="spellEnd"/>
+            <w:r>
+              <w:rPr>
+                <w:rFonts w:ascii="Arial" w:hAnsi="Arial" w:eastAsia="Arial" w:cs="Arial"/>
+              </w:rPr>
+              <w:t>/get_reservation</w:t>
+            </w:r>
           </w:p>
         </w:tc>
         <w:tc>
@@ -8531,14 +8498,12 @@
                 <w:rFonts w:ascii="Arial" w:hAnsi="Arial" w:eastAsia="Arial" w:cs="Arial"/>
               </w:rPr>
             </w:pPr>
-            <w:proofErr w:type="spellStart"/>
-            <w:r>
-              <w:rPr>
-                <w:rFonts w:ascii="Arial" w:hAnsi="Arial" w:eastAsia="Arial" w:cs="Arial"/>
-              </w:rPr>
-              <w:t>log_out</w:t>
-            </w:r>
-            <w:proofErr w:type="spellEnd"/>
+            <w:r>
+              <w:rPr>
+                <w:rFonts w:ascii="Arial" w:hAnsi="Arial" w:eastAsia="Arial" w:cs="Arial"/>
+              </w:rPr>
+              <w:t>/logout</w:t>
+            </w:r>
           </w:p>
         </w:tc>
         <w:tc>

</xml_diff>